<commit_message>
Doc Req actualizados G/I1
</commit_message>
<xml_diff>
--- a/reports/Grupal/02 Requirements - Group.docx
+++ b/reports/Grupal/02 Requirements - Group.docx
@@ -217,7 +217,13 @@
                   <w:rPr>
                     <w:rFonts w:asciiTheme="majorHAnsi" w:hAnsiTheme="majorHAnsi" w:cstheme="majorHAnsi"/>
                   </w:rPr>
-                  <w:t xml:space="preserve"> https://github.com/IsmaelRuizJurado/Acme-SF-D01</w:t>
+                  <w:t xml:space="preserve"> https://github.com/IsmaelRuizJurado/Acme-SF-D0</w:t>
+                </w:r>
+                <w:r>
+                  <w:rPr>
+                    <w:rFonts w:asciiTheme="majorHAnsi" w:hAnsiTheme="majorHAnsi" w:cstheme="majorHAnsi"/>
+                  </w:rPr>
+                  <w:t>2</w:t>
                 </w:r>
                 <w:r>
                   <w:rPr>
@@ -1677,19 +1683,7 @@
                   <w:rPr>
                     <w:rFonts w:asciiTheme="majorHAnsi" w:hAnsiTheme="majorHAnsi" w:cstheme="majorHAnsi"/>
                   </w:rPr>
-                  <w:t xml:space="preserve"> </w:t>
-                </w:r>
-                <w:r>
-                  <w:rPr>
-                    <w:rFonts w:asciiTheme="majorHAnsi" w:hAnsiTheme="majorHAnsi" w:cstheme="majorHAnsi"/>
-                  </w:rPr>
-                  <w:t xml:space="preserve">15 </w:t>
-                </w:r>
-                <w:r>
-                  <w:rPr>
-                    <w:rFonts w:asciiTheme="majorHAnsi" w:hAnsiTheme="majorHAnsi" w:cstheme="majorHAnsi"/>
-                  </w:rPr>
-                  <w:t>Febrero</w:t>
+                  <w:t>, 8 Marzo</w:t>
                 </w:r>
                 <w:r>
                   <w:rPr>
@@ -2244,7 +2238,19 @@
             <w:rPr>
               <w:rFonts w:asciiTheme="majorHAnsi" w:hAnsiTheme="majorHAnsi" w:cstheme="majorHAnsi"/>
             </w:rPr>
-            <w:t xml:space="preserve">    </w:t>
+            <w:t xml:space="preserve"> </w:t>
+          </w:r>
+          <w:r>
+            <w:rPr>
+              <w:rFonts w:asciiTheme="majorHAnsi" w:hAnsiTheme="majorHAnsi" w:cstheme="majorHAnsi"/>
+            </w:rPr>
+            <w:t>X</w:t>
+          </w:r>
+          <w:r>
+            <w:rPr>
+              <w:rFonts w:asciiTheme="majorHAnsi" w:hAnsiTheme="majorHAnsi" w:cstheme="majorHAnsi"/>
+            </w:rPr>
+            <w:t xml:space="preserve">   </w:t>
           </w:r>
         </w:sdtContent>
       </w:sdt>
@@ -2408,7 +2414,19 @@
             <w:rPr>
               <w:rFonts w:asciiTheme="majorHAnsi" w:hAnsiTheme="majorHAnsi" w:cstheme="majorHAnsi"/>
             </w:rPr>
-            <w:t xml:space="preserve">    </w:t>
+            <w:t xml:space="preserve">  </w:t>
+          </w:r>
+          <w:r>
+            <w:rPr>
+              <w:rFonts w:asciiTheme="majorHAnsi" w:hAnsiTheme="majorHAnsi" w:cstheme="majorHAnsi"/>
+            </w:rPr>
+            <w:t>X</w:t>
+          </w:r>
+          <w:r>
+            <w:rPr>
+              <w:rFonts w:asciiTheme="majorHAnsi" w:hAnsiTheme="majorHAnsi" w:cstheme="majorHAnsi"/>
+            </w:rPr>
+            <w:t xml:space="preserve">  </w:t>
           </w:r>
         </w:sdtContent>
       </w:sdt>
@@ -2572,7 +2590,19 @@
             <w:rPr>
               <w:rFonts w:asciiTheme="majorHAnsi" w:hAnsiTheme="majorHAnsi" w:cstheme="majorHAnsi"/>
             </w:rPr>
-            <w:t xml:space="preserve">    </w:t>
+            <w:t xml:space="preserve"> </w:t>
+          </w:r>
+          <w:r>
+            <w:rPr>
+              <w:rFonts w:asciiTheme="majorHAnsi" w:hAnsiTheme="majorHAnsi" w:cstheme="majorHAnsi"/>
+            </w:rPr>
+            <w:t>X</w:t>
+          </w:r>
+          <w:r>
+            <w:rPr>
+              <w:rFonts w:asciiTheme="majorHAnsi" w:hAnsiTheme="majorHAnsi" w:cstheme="majorHAnsi"/>
+            </w:rPr>
+            <w:t xml:space="preserve">   </w:t>
           </w:r>
         </w:sdtContent>
       </w:sdt>
@@ -2818,7 +2848,19 @@
             <w:rPr>
               <w:rFonts w:asciiTheme="majorHAnsi" w:hAnsiTheme="majorHAnsi" w:cstheme="majorHAnsi"/>
             </w:rPr>
-            <w:t xml:space="preserve">    </w:t>
+            <w:t xml:space="preserve">  </w:t>
+          </w:r>
+          <w:r>
+            <w:rPr>
+              <w:rFonts w:asciiTheme="majorHAnsi" w:hAnsiTheme="majorHAnsi" w:cstheme="majorHAnsi"/>
+            </w:rPr>
+            <w:t>X</w:t>
+          </w:r>
+          <w:r>
+            <w:rPr>
+              <w:rFonts w:asciiTheme="majorHAnsi" w:hAnsiTheme="majorHAnsi" w:cstheme="majorHAnsi"/>
+            </w:rPr>
+            <w:t xml:space="preserve">  </w:t>
           </w:r>
         </w:sdtContent>
       </w:sdt>
@@ -2968,7 +3010,19 @@
             <w:rPr>
               <w:rFonts w:asciiTheme="majorHAnsi" w:hAnsiTheme="majorHAnsi" w:cstheme="majorHAnsi"/>
             </w:rPr>
-            <w:t xml:space="preserve">    </w:t>
+            <w:t xml:space="preserve"> </w:t>
+          </w:r>
+          <w:r>
+            <w:rPr>
+              <w:rFonts w:asciiTheme="majorHAnsi" w:hAnsiTheme="majorHAnsi" w:cstheme="majorHAnsi"/>
+            </w:rPr>
+            <w:t>X</w:t>
+          </w:r>
+          <w:r>
+            <w:rPr>
+              <w:rFonts w:asciiTheme="majorHAnsi" w:hAnsiTheme="majorHAnsi" w:cstheme="majorHAnsi"/>
+            </w:rPr>
+            <w:t xml:space="preserve">   </w:t>
           </w:r>
         </w:sdtContent>
       </w:sdt>
@@ -3127,7 +3181,19 @@
             <w:rPr>
               <w:rFonts w:asciiTheme="majorHAnsi" w:hAnsiTheme="majorHAnsi" w:cstheme="majorHAnsi"/>
             </w:rPr>
-            <w:t xml:space="preserve">    </w:t>
+            <w:t xml:space="preserve"> </w:t>
+          </w:r>
+          <w:r>
+            <w:rPr>
+              <w:rFonts w:asciiTheme="majorHAnsi" w:hAnsiTheme="majorHAnsi" w:cstheme="majorHAnsi"/>
+            </w:rPr>
+            <w:t>X</w:t>
+          </w:r>
+          <w:r>
+            <w:rPr>
+              <w:rFonts w:asciiTheme="majorHAnsi" w:hAnsiTheme="majorHAnsi" w:cstheme="majorHAnsi"/>
+            </w:rPr>
+            <w:t xml:space="preserve">   </w:t>
           </w:r>
         </w:sdtContent>
       </w:sdt>
@@ -4709,7 +4775,19 @@
             <w:rPr>
               <w:rFonts w:asciiTheme="majorHAnsi" w:hAnsiTheme="majorHAnsi" w:cstheme="majorHAnsi"/>
             </w:rPr>
-            <w:t xml:space="preserve">    </w:t>
+            <w:t xml:space="preserve">  </w:t>
+          </w:r>
+          <w:r>
+            <w:rPr>
+              <w:rFonts w:asciiTheme="majorHAnsi" w:hAnsiTheme="majorHAnsi" w:cstheme="majorHAnsi"/>
+            </w:rPr>
+            <w:t>X</w:t>
+          </w:r>
+          <w:r>
+            <w:rPr>
+              <w:rFonts w:asciiTheme="majorHAnsi" w:hAnsiTheme="majorHAnsi" w:cstheme="majorHAnsi"/>
+            </w:rPr>
+            <w:t xml:space="preserve">  </w:t>
           </w:r>
         </w:sdtContent>
       </w:sdt>
@@ -4828,7 +4906,19 @@
             <w:rPr>
               <w:rFonts w:asciiTheme="majorHAnsi" w:hAnsiTheme="majorHAnsi" w:cstheme="majorHAnsi"/>
             </w:rPr>
-            <w:t xml:space="preserve">    </w:t>
+            <w:t xml:space="preserve">  </w:t>
+          </w:r>
+          <w:r>
+            <w:rPr>
+              <w:rFonts w:asciiTheme="majorHAnsi" w:hAnsiTheme="majorHAnsi" w:cstheme="majorHAnsi"/>
+            </w:rPr>
+            <w:t>X</w:t>
+          </w:r>
+          <w:r>
+            <w:rPr>
+              <w:rFonts w:asciiTheme="majorHAnsi" w:hAnsiTheme="majorHAnsi" w:cstheme="majorHAnsi"/>
+            </w:rPr>
+            <w:t xml:space="preserve">  </w:t>
           </w:r>
         </w:sdtContent>
       </w:sdt>
@@ -5039,7 +5129,19 @@
             <w:rPr>
               <w:rFonts w:asciiTheme="majorHAnsi" w:hAnsiTheme="majorHAnsi" w:cstheme="majorHAnsi"/>
             </w:rPr>
-            <w:t xml:space="preserve">    </w:t>
+            <w:t xml:space="preserve"> </w:t>
+          </w:r>
+          <w:r>
+            <w:rPr>
+              <w:rFonts w:asciiTheme="majorHAnsi" w:hAnsiTheme="majorHAnsi" w:cstheme="majorHAnsi"/>
+            </w:rPr>
+            <w:t>X</w:t>
+          </w:r>
+          <w:r>
+            <w:rPr>
+              <w:rFonts w:asciiTheme="majorHAnsi" w:hAnsiTheme="majorHAnsi" w:cstheme="majorHAnsi"/>
+            </w:rPr>
+            <w:t xml:space="preserve">   </w:t>
           </w:r>
         </w:sdtContent>
       </w:sdt>
@@ -5092,7 +5194,19 @@
             <w:rPr>
               <w:rFonts w:asciiTheme="majorHAnsi" w:hAnsiTheme="majorHAnsi" w:cstheme="majorHAnsi"/>
             </w:rPr>
-            <w:t xml:space="preserve">    </w:t>
+            <w:t xml:space="preserve">  </w:t>
+          </w:r>
+          <w:r>
+            <w:rPr>
+              <w:rFonts w:asciiTheme="majorHAnsi" w:hAnsiTheme="majorHAnsi" w:cstheme="majorHAnsi"/>
+            </w:rPr>
+            <w:t>X</w:t>
+          </w:r>
+          <w:r>
+            <w:rPr>
+              <w:rFonts w:asciiTheme="majorHAnsi" w:hAnsiTheme="majorHAnsi" w:cstheme="majorHAnsi"/>
+            </w:rPr>
+            <w:t xml:space="preserve">  </w:t>
           </w:r>
         </w:sdtContent>
       </w:sdt>
@@ -5153,7 +5267,19 @@
             <w:rPr>
               <w:rFonts w:asciiTheme="majorHAnsi" w:hAnsiTheme="majorHAnsi" w:cstheme="majorHAnsi"/>
             </w:rPr>
-            <w:t xml:space="preserve">    </w:t>
+            <w:t xml:space="preserve">  </w:t>
+          </w:r>
+          <w:r>
+            <w:rPr>
+              <w:rFonts w:asciiTheme="majorHAnsi" w:hAnsiTheme="majorHAnsi" w:cstheme="majorHAnsi"/>
+            </w:rPr>
+            <w:t>X</w:t>
+          </w:r>
+          <w:r>
+            <w:rPr>
+              <w:rFonts w:asciiTheme="majorHAnsi" w:hAnsiTheme="majorHAnsi" w:cstheme="majorHAnsi"/>
+            </w:rPr>
+            <w:t xml:space="preserve">  </w:t>
           </w:r>
         </w:sdtContent>
       </w:sdt>
@@ -9798,6 +9924,7 @@
   </w:compat>
   <w:rsids>
     <w:rsidRoot w:val="006B2BEC"/>
+    <w:rsid w:val="001E6ED4"/>
     <w:rsid w:val="00297F21"/>
     <w:rsid w:val="00665A5A"/>
     <w:rsid w:val="006B2BEC"/>

</xml_diff>

<commit_message>
Correccion docs D01 grupal y indv1
</commit_message>
<xml_diff>
--- a/reports/Grupal/02 Requirements - Group.docx
+++ b/reports/Grupal/02 Requirements - Group.docx
@@ -379,12 +379,14 @@
                   </w:rPr>
                   <w:t xml:space="preserve"> </w:t>
                 </w:r>
+                <w:proofErr w:type="spellStart"/>
                 <w:r>
                   <w:rPr>
                     <w:rFonts w:asciiTheme="majorHAnsi" w:hAnsiTheme="majorHAnsi" w:cstheme="majorHAnsi"/>
                   </w:rPr>
                   <w:t>ismruijur</w:t>
                 </w:r>
+                <w:proofErr w:type="spellEnd"/>
                 <w:r>
                   <w:rPr>
                     <w:rFonts w:asciiTheme="majorHAnsi" w:hAnsiTheme="majorHAnsi" w:cstheme="majorHAnsi"/>
@@ -511,13 +513,13 @@
                   <w:rPr>
                     <w:rFonts w:asciiTheme="majorHAnsi" w:hAnsiTheme="majorHAnsi" w:cstheme="majorHAnsi"/>
                   </w:rPr>
-                  <w:t>Manager, Developer, Analyst, Tester, Operator</w:t>
+                  <w:t>Manager, Developer, Analyst, Tester</w:t>
                 </w:r>
                 <w:r>
                   <w:rPr>
                     <w:rFonts w:asciiTheme="majorHAnsi" w:hAnsiTheme="majorHAnsi" w:cstheme="majorHAnsi"/>
                   </w:rPr>
-                  <w:t xml:space="preserve">  </w:t>
+                  <w:t xml:space="preserve"> </w:t>
                 </w:r>
               </w:sdtContent>
             </w:sdt>
@@ -656,8 +658,16 @@
                   <w:rPr>
                     <w:rFonts w:asciiTheme="majorHAnsi" w:hAnsiTheme="majorHAnsi" w:cstheme="majorHAnsi"/>
                   </w:rPr>
-                  <w:t xml:space="preserve"> juamormog</w:t>
+                  <w:t xml:space="preserve"> </w:t>
                 </w:r>
+                <w:proofErr w:type="spellStart"/>
+                <w:r>
+                  <w:rPr>
+                    <w:rFonts w:asciiTheme="majorHAnsi" w:hAnsiTheme="majorHAnsi" w:cstheme="majorHAnsi"/>
+                  </w:rPr>
+                  <w:t>juamormog</w:t>
+                </w:r>
+                <w:proofErr w:type="spellEnd"/>
                 <w:r>
                   <w:rPr>
                     <w:rFonts w:asciiTheme="majorHAnsi" w:hAnsiTheme="majorHAnsi" w:cstheme="majorHAnsi"/>
@@ -936,12 +946,14 @@
                   </w:rPr>
                   <w:t xml:space="preserve"> </w:t>
                 </w:r>
+                <w:proofErr w:type="spellStart"/>
                 <w:r>
                   <w:rPr>
                     <w:rFonts w:asciiTheme="majorHAnsi" w:hAnsiTheme="majorHAnsi" w:cstheme="majorHAnsi"/>
                   </w:rPr>
                   <w:t>diemanane</w:t>
                 </w:r>
+                <w:proofErr w:type="spellEnd"/>
                 <w:r>
                   <w:rPr>
                     <w:rFonts w:asciiTheme="majorHAnsi" w:hAnsiTheme="majorHAnsi" w:cstheme="majorHAnsi"/>
@@ -1055,13 +1067,13 @@
                   <w:rPr>
                     <w:rFonts w:asciiTheme="majorHAnsi" w:hAnsiTheme="majorHAnsi" w:cstheme="majorHAnsi"/>
                   </w:rPr>
-                  <w:t>Developer, Analyst, Tester, Operator</w:t>
+                  <w:t>Developer, Analyst, Tester</w:t>
                 </w:r>
                 <w:r>
                   <w:rPr>
                     <w:rFonts w:asciiTheme="majorHAnsi" w:hAnsiTheme="majorHAnsi" w:cstheme="majorHAnsi"/>
                   </w:rPr>
-                  <w:t xml:space="preserve">  </w:t>
+                  <w:t xml:space="preserve"> </w:t>
                 </w:r>
               </w:sdtContent>
             </w:sdt>
@@ -1306,13 +1318,13 @@
                   <w:rPr>
                     <w:rFonts w:asciiTheme="majorHAnsi" w:hAnsiTheme="majorHAnsi" w:cstheme="majorHAnsi"/>
                   </w:rPr>
-                  <w:t>Developer, Analyst, Tester, Operator</w:t>
+                  <w:t>Developer, Analyst, Tester</w:t>
                 </w:r>
                 <w:r>
                   <w:rPr>
                     <w:rFonts w:asciiTheme="majorHAnsi" w:hAnsiTheme="majorHAnsi" w:cstheme="majorHAnsi"/>
                   </w:rPr>
-                  <w:t xml:space="preserve">  </w:t>
+                  <w:t xml:space="preserve"> </w:t>
                 </w:r>
               </w:sdtContent>
             </w:sdt>
@@ -1580,13 +1592,13 @@
                   <w:rPr>
                     <w:rFonts w:asciiTheme="majorHAnsi" w:hAnsiTheme="majorHAnsi" w:cstheme="majorHAnsi"/>
                   </w:rPr>
-                  <w:t>Developer, Analyst, Tester, Operator</w:t>
+                  <w:t>Developer, Analyst, Tester</w:t>
                 </w:r>
                 <w:r>
                   <w:rPr>
                     <w:rFonts w:asciiTheme="majorHAnsi" w:hAnsiTheme="majorHAnsi" w:cstheme="majorHAnsi"/>
                   </w:rPr>
-                  <w:t xml:space="preserve">  </w:t>
+                  <w:t xml:space="preserve"> </w:t>
                 </w:r>
               </w:sdtContent>
             </w:sdt>
@@ -9926,6 +9938,7 @@
     <w:rsidRoot w:val="006B2BEC"/>
     <w:rsid w:val="001E6ED4"/>
     <w:rsid w:val="00297F21"/>
+    <w:rsid w:val="003232D0"/>
     <w:rsid w:val="00665A5A"/>
     <w:rsid w:val="006B2BEC"/>
     <w:rsid w:val="00A07E68"/>

</xml_diff>